<commit_message>
added some stuff to presentation_points.doc file
</commit_message>
<xml_diff>
--- a/Project2/Project2_presentation_points.docx
+++ b/Project2/Project2_presentation_points.docx
@@ -21,7 +21,7 @@
         </w:numPr>
       </w:pPr>
       <w:r>
-        <w:t>Navbar.html</w:t>
+        <w:t>Index.html</w:t>
       </w:r>
     </w:p>
     <w:p>
@@ -33,7 +33,19 @@
         </w:numPr>
       </w:pPr>
       <w:r>
-        <w:t>Built into one page, included with ng-include in index.html</w:t>
+        <w:t>Includes angular with &lt;html ng-app=”appName”&gt; (myApp in our case)</w:t>
+      </w:r>
+    </w:p>
+    <w:p>
+      <w:pPr>
+        <w:pStyle w:val="ListParagraph"/>
+        <w:numPr>
+          <w:ilvl w:val="0"/>
+          <w:numId w:val="2"/>
+        </w:numPr>
+      </w:pPr>
+      <w:r>
+        <w:t>Navbar.html</w:t>
       </w:r>
     </w:p>
     <w:p>
@@ -45,7 +57,25 @@
         </w:numPr>
       </w:pPr>
       <w:r>
+        <w:t xml:space="preserve">Built into </w:t>
+      </w:r>
+      <w:r>
+        <w:t>index.html page, included with ng-include. Shows on “every page”</w:t>
+      </w:r>
+    </w:p>
+    <w:p>
+      <w:pPr>
+        <w:pStyle w:val="ListParagraph"/>
+        <w:numPr>
+          <w:ilvl w:val="1"/>
+          <w:numId w:val="2"/>
+        </w:numPr>
+      </w:pPr>
+      <w:r>
         <w:t>Has active navbar class, which switches on nav click</w:t>
+      </w:r>
+      <w:r>
+        <w:t xml:space="preserve"> (using angular .isActive function)</w:t>
       </w:r>
     </w:p>
     <w:p>
@@ -69,7 +99,34 @@
         </w:numPr>
       </w:pPr>
       <w:r>
-        <w:t>Also built into one page (show all the time)</w:t>
+        <w:t xml:space="preserve">Also built into </w:t>
+      </w:r>
+      <w:r>
+        <w:t>index.html with angular ng-include</w:t>
+      </w:r>
+    </w:p>
+    <w:p>
+      <w:pPr>
+        <w:pStyle w:val="ListParagraph"/>
+        <w:numPr>
+          <w:ilvl w:val="0"/>
+          <w:numId w:val="2"/>
+        </w:numPr>
+      </w:pPr>
+      <w:r>
+        <w:t>Home.html</w:t>
+      </w:r>
+    </w:p>
+    <w:p>
+      <w:pPr>
+        <w:pStyle w:val="ListParagraph"/>
+        <w:numPr>
+          <w:ilvl w:val="1"/>
+          <w:numId w:val="2"/>
+        </w:numPr>
+      </w:pPr>
+      <w:r>
+        <w:t>Asks for name input with &lt;input ng-model=”user.name”&gt; angular attribute</w:t>
       </w:r>
     </w:p>
     <w:p/>
@@ -431,6 +488,7 @@
   <w:style w:type="paragraph" w:default="1" w:styleId="Normal">
     <w:name w:val="Normal"/>
     <w:qFormat/>
+    <w:rsid w:val="00BC3315"/>
   </w:style>
   <w:style w:type="character" w:default="1" w:styleId="DefaultParagraphFont">
     <w:name w:val="Default Paragraph Font"/>

</xml_diff>

<commit_message>
trying to tie angular with spring
</commit_message>
<xml_diff>
--- a/Project2/Project2_presentation_points.docx
+++ b/Project2/Project2_presentation_points.docx
@@ -10,6 +10,42 @@
     <w:p>
       <w:r>
         <w:t>Pages:</w:t>
+      </w:r>
+    </w:p>
+    <w:p>
+      <w:pPr>
+        <w:pStyle w:val="ListParagraph"/>
+        <w:numPr>
+          <w:ilvl w:val="0"/>
+          <w:numId w:val="2"/>
+        </w:numPr>
+      </w:pPr>
+      <w:r>
+        <w:t>Script.js</w:t>
+      </w:r>
+    </w:p>
+    <w:p>
+      <w:pPr>
+        <w:pStyle w:val="ListParagraph"/>
+        <w:numPr>
+          <w:ilvl w:val="1"/>
+          <w:numId w:val="2"/>
+        </w:numPr>
+      </w:pPr>
+      <w:r>
+        <w:t>Has a routeProvider (pages don’t refresh)</w:t>
+      </w:r>
+    </w:p>
+    <w:p>
+      <w:pPr>
+        <w:pStyle w:val="ListParagraph"/>
+        <w:numPr>
+          <w:ilvl w:val="1"/>
+          <w:numId w:val="2"/>
+        </w:numPr>
+      </w:pPr>
+      <w:r>
+        <w:t>.otherwise will redirect any url back to home</w:t>
       </w:r>
     </w:p>
     <w:p>

</xml_diff>